<commit_message>
updated Team Member Contributions
</commit_message>
<xml_diff>
--- a/TeamMemberContributions.docx
+++ b/TeamMemberContributions.docx
@@ -19,15 +19,7 @@
         </w:numPr>
       </w:pPr>
       <w:r>
-        <w:t xml:space="preserve">Made the ER diagram for the </w:t>
-      </w:r>
-      <w:proofErr w:type="spellStart"/>
-      <w:r>
-        <w:t>User_Data</w:t>
-      </w:r>
-      <w:proofErr w:type="spellEnd"/>
-      <w:r>
-        <w:t xml:space="preserve"> schema, according to the Data Dictionary.</w:t>
+        <w:t>Made the ER diagram for the User_Data schema, according to the Data Dictionary.</w:t>
       </w:r>
     </w:p>
     <w:p>
@@ -39,15 +31,7 @@
         </w:numPr>
       </w:pPr>
       <w:r>
-        <w:t xml:space="preserve">Connected the </w:t>
-      </w:r>
-      <w:proofErr w:type="spellStart"/>
-      <w:r>
-        <w:t>User_Data</w:t>
-      </w:r>
-      <w:proofErr w:type="spellEnd"/>
-      <w:r>
-        <w:t xml:space="preserve"> ER diagram to the combined ER diagram.</w:t>
+        <w:t>Connected the User_Data ER diagram to the combined ER diagram.</w:t>
       </w:r>
     </w:p>
     <w:p>
@@ -71,15 +55,49 @@
         </w:numPr>
       </w:pPr>
       <w:r>
-        <w:t xml:space="preserve">Wrote the highest normal forms for the </w:t>
+        <w:t>Wrote the highest normal forms for the User_Data design.</w:t>
       </w:r>
-      <w:proofErr w:type="spellStart"/>
+    </w:p>
+    <w:p>
+      <w:pPr>
+        <w:pStyle w:val="ListParagraph"/>
+        <w:numPr>
+          <w:ilvl w:val="0"/>
+          <w:numId w:val="1"/>
+        </w:numPr>
+      </w:pPr>
       <w:r>
-        <w:t>User_Data</w:t>
+        <w:t xml:space="preserve">Made small changes to the User_Data section of the Data Dictionary </w:t>
       </w:r>
-      <w:proofErr w:type="spellEnd"/>
       <w:r>
-        <w:t xml:space="preserve"> design.</w:t>
+        <w:t>to remove redundancy.</w:t>
+      </w:r>
+    </w:p>
+    <w:p>
+      <w:pPr>
+        <w:pStyle w:val="ListParagraph"/>
+        <w:numPr>
+          <w:ilvl w:val="0"/>
+          <w:numId w:val="1"/>
+        </w:numPr>
+      </w:pPr>
+      <w:r>
+        <w:t xml:space="preserve">Created the initial Requirements Document, </w:t>
+      </w:r>
+      <w:r>
+        <w:t>and the initial Normal Forms Discussion Document.</w:t>
+      </w:r>
+    </w:p>
+    <w:p>
+      <w:pPr>
+        <w:pStyle w:val="ListParagraph"/>
+        <w:numPr>
+          <w:ilvl w:val="1"/>
+          <w:numId w:val="1"/>
+        </w:numPr>
+      </w:pPr>
+      <w:r>
+        <w:t>Only worked on the sections outlined above.</w:t>
       </w:r>
     </w:p>
     <w:sectPr>
@@ -1448,6 +1466,23 @@
 </file>
 
 <file path=customXml/item1.xml><?xml version="1.0" encoding="utf-8"?>
+<p:properties xmlns:p="http://schemas.microsoft.com/office/2006/metadata/properties" xmlns:xsi="http://www.w3.org/2001/XMLSchema-instance" xmlns:pc="http://schemas.microsoft.com/office/infopath/2007/PartnerControls">
+  <documentManagement>
+    <_activity xmlns="9fa39c9d-0e78-4058-9c5f-ea1f1c916dc1" xsi:nil="true"/>
+  </documentManagement>
+</p:properties>
+</file>
+
+<file path=customXml/item2.xml><?xml version="1.0" encoding="utf-8"?>
+<?mso-contentType ?>
+<FormTemplates xmlns="http://schemas.microsoft.com/sharepoint/v3/contenttype/forms">
+  <Display>DocumentLibraryForm</Display>
+  <Edit>DocumentLibraryForm</Edit>
+  <New>DocumentLibraryForm</New>
+</FormTemplates>
+</file>
+
+<file path=customXml/item3.xml><?xml version="1.0" encoding="utf-8"?>
 <ct:contentTypeSchema xmlns:ct="http://schemas.microsoft.com/office/2006/metadata/contentType" xmlns:ma="http://schemas.microsoft.com/office/2006/metadata/properties/metaAttributes" ct:_="" ma:_="" ma:contentTypeName="Document" ma:contentTypeID="0x010100A62DD4EA99629F4882780551F952F558" ma:contentTypeVersion="10" ma:contentTypeDescription="Create a new document." ma:contentTypeScope="" ma:versionID="ac9f549fdec5c4cfd07757386e8dcff8">
   <xsd:schema xmlns:xsd="http://www.w3.org/2001/XMLSchema" xmlns:xs="http://www.w3.org/2001/XMLSchema" xmlns:p="http://schemas.microsoft.com/office/2006/metadata/properties" xmlns:ns3="9fa39c9d-0e78-4058-9c5f-ea1f1c916dc1" targetNamespace="http://schemas.microsoft.com/office/2006/metadata/properties" ma:root="true" ma:fieldsID="b2175b228cdaba34be9d05448b9fa6d9" ns3:_="">
     <xsd:import namespace="9fa39c9d-0e78-4058-9c5f-ea1f1c916dc1"/>
@@ -1629,24 +1664,25 @@
 </ct:contentTypeSchema>
 </file>
 
-<file path=customXml/item2.xml><?xml version="1.0" encoding="utf-8"?>
-<?mso-contentType ?>
-<FormTemplates xmlns="http://schemas.microsoft.com/sharepoint/v3/contenttype/forms">
-  <Display>DocumentLibraryForm</Display>
-  <Edit>DocumentLibraryForm</Edit>
-  <New>DocumentLibraryForm</New>
-</FormTemplates>
+<file path=customXml/itemProps1.xml><?xml version="1.0" encoding="utf-8"?>
+<ds:datastoreItem xmlns:ds="http://schemas.openxmlformats.org/officeDocument/2006/customXml" ds:itemID="{2C3BA42D-9491-4522-B04E-8035DF210BCA}">
+  <ds:schemaRefs>
+    <ds:schemaRef ds:uri="http://schemas.microsoft.com/office/2006/metadata/properties"/>
+    <ds:schemaRef ds:uri="http://schemas.microsoft.com/office/infopath/2007/PartnerControls"/>
+    <ds:schemaRef ds:uri="9fa39c9d-0e78-4058-9c5f-ea1f1c916dc1"/>
+  </ds:schemaRefs>
+</ds:datastoreItem>
 </file>
 
-<file path=customXml/item3.xml><?xml version="1.0" encoding="utf-8"?>
-<p:properties xmlns:p="http://schemas.microsoft.com/office/2006/metadata/properties" xmlns:xsi="http://www.w3.org/2001/XMLSchema-instance" xmlns:pc="http://schemas.microsoft.com/office/infopath/2007/PartnerControls">
-  <documentManagement>
-    <_activity xmlns="9fa39c9d-0e78-4058-9c5f-ea1f1c916dc1" xsi:nil="true"/>
-  </documentManagement>
-</p:properties>
+<file path=customXml/itemProps2.xml><?xml version="1.0" encoding="utf-8"?>
+<ds:datastoreItem xmlns:ds="http://schemas.openxmlformats.org/officeDocument/2006/customXml" ds:itemID="{3C0938E0-5FF2-4EE7-B717-8181572D3CB7}">
+  <ds:schemaRefs>
+    <ds:schemaRef ds:uri="http://schemas.microsoft.com/sharepoint/v3/contenttype/forms"/>
+  </ds:schemaRefs>
+</ds:datastoreItem>
 </file>
 
-<file path=customXml/itemProps1.xml><?xml version="1.0" encoding="utf-8"?>
+<file path=customXml/itemProps3.xml><?xml version="1.0" encoding="utf-8"?>
 <ds:datastoreItem xmlns:ds="http://schemas.openxmlformats.org/officeDocument/2006/customXml" ds:itemID="{0D368E99-638B-4CC0-9055-CE923FB4D5F1}">
   <ds:schemaRefs>
     <ds:schemaRef ds:uri="http://schemas.microsoft.com/office/2006/metadata/contentType"/>
@@ -1662,28 +1698,4 @@
     <ds:schemaRef ds:uri="http://schemas.microsoft.com/internal/obd"/>
   </ds:schemaRefs>
 </ds:datastoreItem>
-</file>
-
-<file path=customXml/itemProps2.xml><?xml version="1.0" encoding="utf-8"?>
-<ds:datastoreItem xmlns:ds="http://schemas.openxmlformats.org/officeDocument/2006/customXml" ds:itemID="{3C0938E0-5FF2-4EE7-B717-8181572D3CB7}">
-  <ds:schemaRefs>
-    <ds:schemaRef ds:uri="http://schemas.microsoft.com/sharepoint/v3/contenttype/forms"/>
-  </ds:schemaRefs>
-</ds:datastoreItem>
-</file>
-
-<file path=customXml/itemProps3.xml><?xml version="1.0" encoding="utf-8"?>
-<ds:datastoreItem xmlns:ds="http://schemas.openxmlformats.org/officeDocument/2006/customXml" ds:itemID="{2C3BA42D-9491-4522-B04E-8035DF210BCA}">
-  <ds:schemaRefs>
-    <ds:schemaRef ds:uri="http://schemas.microsoft.com/office/2006/metadata/properties"/>
-    <ds:schemaRef ds:uri="http://purl.org/dc/elements/1.1/"/>
-    <ds:schemaRef ds:uri="http://schemas.microsoft.com/office/2006/documentManagement/types"/>
-    <ds:schemaRef ds:uri="http://purl.org/dc/dcmitype/"/>
-    <ds:schemaRef ds:uri="http://www.w3.org/XML/1998/namespace"/>
-    <ds:schemaRef ds:uri="http://schemas.openxmlformats.org/package/2006/metadata/core-properties"/>
-    <ds:schemaRef ds:uri="9fa39c9d-0e78-4058-9c5f-ea1f1c916dc1"/>
-    <ds:schemaRef ds:uri="http://schemas.microsoft.com/office/infopath/2007/PartnerControls"/>
-    <ds:schemaRef ds:uri="http://purl.org/dc/terms/"/>
-  </ds:schemaRefs>
-</ds:datastoreItem>
 </file>
</xml_diff>